<commit_message>
Write paragraphs about vectors, YandexGPT, concrete techniques, and other important consideration about methods, #4
</commit_message>
<xml_diff>
--- a/law-firms-names/journal-article/reference.docx
+++ b/law-firms-names/journal-article/reference.docx
@@ -82,6 +82,7 @@
         <w:keepNext w:val="true"/>
         <w:keepLines/>
         <w:spacing w:before="238" w:after="40"/>
+        <w:ind w:left="0" w:hanging="0"/>
         <w:jc w:val="left"/>
         <w:rPr/>
       </w:pPr>
@@ -102,6 +103,7 @@
         <w:keepNext w:val="true"/>
         <w:keepLines/>
         <w:spacing w:before="238" w:after="0"/>
+        <w:ind w:left="0" w:hanging="0"/>
         <w:jc w:val="left"/>
         <w:rPr/>
       </w:pPr>
@@ -127,7 +129,17 @@
         <w:t xml:space="preserve"> </w:t>
       </w:r>
       <w:r>
-        <w:rPr/>
+        <w:rPr>
+          <w:rFonts w:eastAsia="" w:cs="" w:ascii="Segoe UI Semilight" w:hAnsi="Segoe UI Semilight" w:cstheme="majorBidi" w:eastAsiaTheme="majorEastAsia"/>
+          <w:b w:val="false"/>
+          <w:bCs/>
+          <w:i/>
+          <w:color w:val="000000"/>
+          <w:kern w:val="0"/>
+          <w:sz w:val="20"/>
+          <w:szCs w:val="28"/>
+          <w:lang w:val="en-US" w:eastAsia="en-US" w:bidi="ar-SA"/>
+        </w:rPr>
         <w:t xml:space="preserve">Heading 3 </w:t>
       </w:r>
       <w:bookmarkEnd w:id="2"/>
@@ -692,10 +704,6 @@
     <w:pPr>
       <w:keepNext w:val="true"/>
       <w:keepLines/>
-      <w:numPr>
-        <w:ilvl w:val="0"/>
-        <w:numId w:val="0"/>
-      </w:numPr>
       <w:spacing w:before="238" w:after="40"/>
       <w:jc w:val="left"/>
       <w:outlineLvl w:val="0"/>
@@ -719,10 +727,6 @@
     <w:pPr>
       <w:keepNext w:val="true"/>
       <w:keepLines/>
-      <w:numPr>
-        <w:ilvl w:val="0"/>
-        <w:numId w:val="0"/>
-      </w:numPr>
       <w:spacing w:before="238" w:after="0"/>
       <w:jc w:val="left"/>
       <w:outlineLvl w:val="1"/>
@@ -747,15 +751,16 @@
     <w:pPr>
       <w:keepNext w:val="true"/>
       <w:keepLines/>
-      <w:spacing w:before="200" w:after="0"/>
+      <w:spacing w:before="198" w:after="0"/>
+      <w:jc w:val="left"/>
       <w:outlineLvl w:val="2"/>
     </w:pPr>
     <w:rPr>
-      <w:rFonts w:ascii="Calibri" w:hAnsi="Calibri" w:eastAsia="" w:cs="" w:asciiTheme="majorHAnsi" w:cstheme="majorBidi" w:eastAsiaTheme="majorEastAsia" w:hAnsiTheme="majorHAnsi"/>
-      <w:b/>
+      <w:rFonts w:ascii="Segoe UI Semilight" w:hAnsi="Segoe UI Semilight" w:eastAsia="" w:cs="" w:cstheme="majorBidi" w:eastAsiaTheme="majorEastAsia"/>
+      <w:b w:val="false"/>
       <w:bCs/>
       <w:color w:val="4F81BD" w:themeColor="accent1"/>
-      <w:sz w:val="24"/>
+      <w:sz w:val="20"/>
       <w:szCs w:val="24"/>
     </w:rPr>
   </w:style>

</xml_diff>

<commit_message>
Add abstract, make minor fixes, #4
</commit_message>
<xml_diff>
--- a/law-firms-names/journal-article/reference.docx
+++ b/law-firms-names/journal-article/reference.docx
@@ -130,7 +130,7 @@
       </w:r>
       <w:r>
         <w:rPr>
-          <w:rFonts w:eastAsia="" w:cs="" w:ascii="Segoe UI Semilight" w:hAnsi="Segoe UI Semilight" w:cstheme="majorBidi" w:eastAsiaTheme="majorEastAsia"/>
+          <w:rFonts w:eastAsia="" w:cs="" w:cstheme="majorBidi" w:eastAsiaTheme="majorEastAsia"/>
           <w:b w:val="false"/>
           <w:bCs/>
           <w:i/>
@@ -759,7 +759,7 @@
       <w:rFonts w:ascii="Segoe UI Semilight" w:hAnsi="Segoe UI Semilight" w:eastAsia="" w:cs="" w:cstheme="majorBidi" w:eastAsiaTheme="majorEastAsia"/>
       <w:b w:val="false"/>
       <w:bCs/>
-      <w:color w:val="4F81BD" w:themeColor="accent1"/>
+      <w:color w:val="000000"/>
       <w:sz w:val="20"/>
       <w:szCs w:val="24"/>
     </w:rPr>

</xml_diff>

<commit_message>
Various minor improvements in paper text, code,  style, and refs, #4
</commit_message>
<xml_diff>
--- a/law-firms-names/journal-article/reference.docx
+++ b/law-firms-names/journal-article/reference.docx
@@ -727,7 +727,7 @@
     <w:pPr>
       <w:keepNext w:val="true"/>
       <w:keepLines/>
-      <w:spacing w:before="238" w:after="0"/>
+      <w:spacing w:before="238" w:after="40"/>
       <w:jc w:val="left"/>
       <w:outlineLvl w:val="1"/>
     </w:pPr>
@@ -751,7 +751,7 @@
     <w:pPr>
       <w:keepNext w:val="true"/>
       <w:keepLines/>
-      <w:spacing w:before="198" w:after="0"/>
+      <w:spacing w:before="238" w:after="40"/>
       <w:jc w:val="left"/>
       <w:outlineLvl w:val="2"/>
     </w:pPr>
@@ -1255,7 +1255,7 @@
     <w:basedOn w:val="Style15"/>
     <w:qFormat/>
     <w:pPr>
-      <w:spacing w:before="119" w:after="119"/>
+      <w:spacing w:before="119" w:after="181"/>
       <w:jc w:val="center"/>
     </w:pPr>
     <w:rPr>
@@ -1352,7 +1352,7 @@
     <w:basedOn w:val="Normal"/>
     <w:qFormat/>
     <w:pPr>
-      <w:spacing w:before="181" w:after="0"/>
+      <w:spacing w:before="181" w:after="181"/>
       <w:jc w:val="left"/>
     </w:pPr>
     <w:rPr>

</xml_diff>

<commit_message>
Adjust style and metadata to GeoJournal requirements, #4
</commit_message>
<xml_diff>
--- a/law-firms-names/journal-article/reference.docx
+++ b/law-firms-names/journal-article/reference.docx
@@ -591,12 +591,13 @@
       </w:r>
     </w:p>
     <w:sectPr>
+      <w:footerReference w:type="default" r:id="rId3"/>
       <w:footnotePr>
         <w:numFmt w:val="decimal"/>
       </w:footnotePr>
       <w:type w:val="nextPage"/>
-      <w:pgSz w:w="9638" w:h="13606"/>
-      <w:pgMar w:left="1247" w:right="1247" w:gutter="0" w:header="0" w:top="850" w:footer="0" w:bottom="850"/>
+      <w:pgSz w:w="11906" w:h="16838"/>
+      <w:pgMar w:left="1247" w:right="1247" w:gutter="0" w:header="0" w:top="850" w:footer="850" w:bottom="1409"/>
       <w:pgNumType w:fmt="decimal"/>
       <w:formProt w:val="false"/>
       <w:textDirection w:val="lrTb"/>
@@ -604,6 +605,38 @@
     </w:sectPr>
   </w:body>
 </w:document>
+</file>
+
+<file path=word/footer1.xml><?xml version="1.0" encoding="utf-8"?>
+<w:ftr xmlns:o="urn:schemas-microsoft-com:office:office" xmlns:r="http://schemas.openxmlformats.org/officeDocument/2006/relationships" xmlns:v="urn:schemas-microsoft-com:vml" xmlns:w="http://schemas.openxmlformats.org/wordprocessingml/2006/main" xmlns:w10="urn:schemas-microsoft-com:office:word" xmlns:wp="http://schemas.openxmlformats.org/drawingml/2006/wordprocessingDrawing" xmlns:wps="http://schemas.microsoft.com/office/word/2010/wordprocessingShape" xmlns:wpg="http://schemas.microsoft.com/office/word/2010/wordprocessingGroup" xmlns:mc="http://schemas.openxmlformats.org/markup-compatibility/2006" xmlns:wp14="http://schemas.microsoft.com/office/word/2010/wordprocessingDrawing" xmlns:w14="http://schemas.microsoft.com/office/word/2010/wordml" xmlns:w15="http://schemas.microsoft.com/office/word/2012/wordml" mc:Ignorable="w14 wp14 w15">
+  <w:p>
+    <w:pPr>
+      <w:pStyle w:val="Style26"/>
+      <w:jc w:val="center"/>
+      <w:rPr/>
+    </w:pPr>
+    <w:r>
+      <w:rPr/>
+      <w:fldChar w:fldCharType="begin"/>
+    </w:r>
+    <w:r>
+      <w:rPr/>
+      <w:instrText xml:space="preserve"> PAGE </w:instrText>
+    </w:r>
+    <w:r>
+      <w:rPr/>
+      <w:fldChar w:fldCharType="separate"/>
+    </w:r>
+    <w:r>
+      <w:rPr/>
+      <w:t>1</w:t>
+    </w:r>
+    <w:r>
+      <w:rPr/>
+      <w:fldChar w:fldCharType="end"/>
+    </w:r>
+  </w:p>
+</w:ftr>
 </file>
 
 <file path=word/footnotes.xml><?xml version="1.0" encoding="utf-8"?>
@@ -686,8 +719,9 @@
       <w:jc w:val="both"/>
     </w:pPr>
     <w:rPr>
-      <w:rFonts w:ascii="Segoe UI Semilight" w:hAnsi="Segoe UI Semilight" w:eastAsia="Cambria" w:cs="" w:cstheme="minorBidi" w:eastAsiaTheme="minorHAnsi"/>
+      <w:rFonts w:ascii="Times New Roman" w:hAnsi="Times New Roman" w:eastAsia="Cambria" w:cs="" w:cstheme="minorBidi" w:eastAsiaTheme="minorHAnsi"/>
       <w:b w:val="false"/>
+      <w:i w:val="false"/>
       <w:color w:val="auto"/>
       <w:kern w:val="0"/>
       <w:sz w:val="24"/>
@@ -709,11 +743,12 @@
       <w:outlineLvl w:val="0"/>
     </w:pPr>
     <w:rPr>
-      <w:rFonts w:ascii="Segoe UI Semibold" w:hAnsi="Segoe UI Semibold" w:eastAsia="" w:cs="" w:cstheme="majorBidi" w:eastAsiaTheme="majorEastAsia"/>
-      <w:b w:val="false"/>
+      <w:rFonts w:ascii="Times New Roman" w:hAnsi="Times New Roman" w:eastAsia="" w:cs="" w:cstheme="majorBidi" w:eastAsiaTheme="majorEastAsia"/>
+      <w:b/>
       <w:bCs/>
+      <w:i w:val="false"/>
       <w:color w:val="000000"/>
-      <w:sz w:val="20"/>
+      <w:sz w:val="24"/>
       <w:szCs w:val="32"/>
     </w:rPr>
   </w:style>
@@ -732,12 +767,12 @@
       <w:outlineLvl w:val="1"/>
     </w:pPr>
     <w:rPr>
-      <w:rFonts w:ascii="Segoe UI Semilight" w:hAnsi="Segoe UI Semilight" w:eastAsia="" w:cs="" w:cstheme="majorBidi" w:eastAsiaTheme="majorEastAsia"/>
-      <w:b w:val="false"/>
+      <w:rFonts w:ascii="Times New Roman" w:hAnsi="Times New Roman" w:eastAsia="" w:cs="" w:cstheme="majorBidi" w:eastAsiaTheme="majorEastAsia"/>
+      <w:b/>
       <w:bCs/>
-      <w:i/>
+      <w:i w:val="false"/>
       <w:color w:val="000000"/>
-      <w:sz w:val="20"/>
+      <w:sz w:val="22"/>
       <w:szCs w:val="28"/>
     </w:rPr>
   </w:style>
@@ -756,11 +791,12 @@
       <w:outlineLvl w:val="2"/>
     </w:pPr>
     <w:rPr>
-      <w:rFonts w:ascii="Segoe UI Semilight" w:hAnsi="Segoe UI Semilight" w:eastAsia="" w:cs="" w:cstheme="majorBidi" w:eastAsiaTheme="majorEastAsia"/>
+      <w:rFonts w:ascii="Times New Roman" w:hAnsi="Times New Roman" w:eastAsia="" w:cs="" w:cstheme="majorBidi" w:eastAsiaTheme="majorEastAsia"/>
       <w:b w:val="false"/>
       <w:bCs/>
+      <w:i w:val="false"/>
       <w:color w:val="000000"/>
-      <w:sz w:val="20"/>
+      <w:sz w:val="22"/>
       <w:szCs w:val="24"/>
     </w:rPr>
   </w:style>
@@ -984,9 +1020,10 @@
     <w:pPr>
       <w:spacing w:before="0" w:after="0"/>
       <w:ind w:left="0" w:right="0" w:firstLine="283"/>
-    </w:pPr>
-    <w:rPr>
-      <w:sz w:val="18"/>
+      <w:jc w:val="left"/>
+    </w:pPr>
+    <w:rPr>
+      <w:sz w:val="24"/>
     </w:rPr>
   </w:style>
   <w:style w:type="paragraph" w:styleId="Style14">
@@ -1054,12 +1091,13 @@
       <w:jc w:val="left"/>
     </w:pPr>
     <w:rPr>
-      <w:rFonts w:ascii="Segoe UI Semibold" w:hAnsi="Segoe UI Semibold" w:eastAsia="" w:cs="" w:cstheme="majorBidi" w:eastAsiaTheme="majorEastAsia"/>
-      <w:b/>
+      <w:rFonts w:ascii="Times New Roman" w:hAnsi="Times New Roman" w:eastAsia="" w:cs="" w:cstheme="majorBidi" w:eastAsiaTheme="majorEastAsia"/>
+      <w:b w:val="false"/>
       <w:bCs/>
+      <w:i w:val="false"/>
       <w:caps/>
       <w:color w:val="000000" w:themeShade="b5"/>
-      <w:sz w:val="24"/>
+      <w:sz w:val="28"/>
       <w:szCs w:val="36"/>
     </w:rPr>
   </w:style>
@@ -1093,11 +1131,12 @@
       <w:jc w:val="left"/>
     </w:pPr>
     <w:rPr>
-      <w:rFonts w:ascii="Segoe UI Semilight" w:hAnsi="Segoe UI Semilight" w:eastAsia="Cambria" w:cs="" w:cstheme="minorBidi" w:eastAsiaTheme="minorHAnsi"/>
+      <w:rFonts w:ascii="Times New Roman" w:hAnsi="Times New Roman" w:eastAsia="Cambria" w:cs="" w:cstheme="minorBidi" w:eastAsiaTheme="minorHAnsi"/>
+      <w:b w:val="false"/>
       <w:i/>
       <w:color w:val="auto"/>
       <w:kern w:val="0"/>
-      <w:sz w:val="18"/>
+      <w:sz w:val="24"/>
       <w:szCs w:val="24"/>
       <w:lang w:val="en-US" w:eastAsia="en-US" w:bidi="ar-SA"/>
     </w:rPr>
@@ -1153,7 +1192,7 @@
       <w:spacing w:before="181" w:after="0"/>
     </w:pPr>
     <w:rPr>
-      <w:sz w:val="16"/>
+      <w:sz w:val="20"/>
       <w:szCs w:val="20"/>
     </w:rPr>
   </w:style>
@@ -1168,7 +1207,7 @@
       <w:ind w:left="283" w:right="0" w:hanging="283"/>
     </w:pPr>
     <w:rPr>
-      <w:sz w:val="16"/>
+      <w:sz w:val="24"/>
     </w:rPr>
   </w:style>
   <w:style w:type="paragraph" w:styleId="BlockText">
@@ -1247,7 +1286,7 @@
     </w:pPr>
     <w:rPr>
       <w:i w:val="false"/>
-      <w:sz w:val="16"/>
+      <w:sz w:val="20"/>
     </w:rPr>
   </w:style>
   <w:style w:type="paragraph" w:styleId="ImageCaption" w:customStyle="1">
@@ -1260,7 +1299,7 @@
     </w:pPr>
     <w:rPr>
       <w:i w:val="false"/>
-      <w:sz w:val="16"/>
+      <w:sz w:val="20"/>
     </w:rPr>
   </w:style>
   <w:style w:type="paragraph" w:styleId="Style20" w:customStyle="1">
@@ -1313,7 +1352,7 @@
       <w:jc w:val="left"/>
     </w:pPr>
     <w:rPr>
-      <w:sz w:val="16"/>
+      <w:sz w:val="20"/>
     </w:rPr>
   </w:style>
   <w:style w:type="paragraph" w:styleId="Keywords">
@@ -1325,7 +1364,7 @@
       <w:jc w:val="left"/>
     </w:pPr>
     <w:rPr>
-      <w:sz w:val="16"/>
+      <w:sz w:val="20"/>
     </w:rPr>
   </w:style>
   <w:style w:type="paragraph" w:styleId="Style23">
@@ -1356,9 +1395,33 @@
       <w:jc w:val="left"/>
     </w:pPr>
     <w:rPr>
-      <w:rFonts w:ascii="Segoe UI Semibold" w:hAnsi="Segoe UI Semibold"/>
-      <w:sz w:val="18"/>
-    </w:rPr>
+      <w:rFonts w:ascii="Times New Roman" w:hAnsi="Times New Roman"/>
+      <w:b/>
+      <w:i w:val="false"/>
+      <w:sz w:val="24"/>
+    </w:rPr>
+  </w:style>
+  <w:style w:type="paragraph" w:styleId="Style25">
+    <w:name w:val="Колонтитул"/>
+    <w:basedOn w:val="Normal"/>
+    <w:qFormat/>
+    <w:pPr>
+      <w:suppressLineNumbers/>
+      <w:tabs>
+        <w:tab w:val="clear" w:pos="720"/>
+        <w:tab w:val="center" w:pos="3572" w:leader="none"/>
+        <w:tab w:val="right" w:pos="7144" w:leader="none"/>
+      </w:tabs>
+    </w:pPr>
+    <w:rPr/>
+  </w:style>
+  <w:style w:type="paragraph" w:styleId="Style26">
+    <w:name w:val="Footer"/>
+    <w:basedOn w:val="Style25"/>
+    <w:pPr>
+      <w:suppressLineNumbers/>
+    </w:pPr>
+    <w:rPr/>
   </w:style>
   <w:style w:type="numbering" w:styleId="123">
     <w:name w:val="Нумерованный 123"/>

</xml_diff>

<commit_message>
Edit methods, results, discussion, conclusion, figures, abstract, and style, before submitting the second revision, #4
</commit_message>
<xml_diff>
--- a/law-firms-names/journal-article/reference.docx
+++ b/law-firms-names/journal-article/reference.docx
@@ -4,7 +4,7 @@
   <w:body>
     <w:p>
       <w:pPr>
-        <w:pStyle w:val="Style17"/>
+        <w:pStyle w:val="Title"/>
         <w:keepNext w:val="true"/>
         <w:keepLines/>
         <w:spacing w:before="442" w:after="0"/>
@@ -22,7 +22,7 @@
     </w:p>
     <w:p>
       <w:pPr>
-        <w:pStyle w:val="Style18"/>
+        <w:pStyle w:val="Subtitle"/>
         <w:rPr/>
       </w:pPr>
       <w:r>
@@ -78,11 +78,11 @@
     </w:p>
     <w:p>
       <w:pPr>
-        <w:pStyle w:val="1"/>
+        <w:pStyle w:val="Heading1"/>
         <w:keepNext w:val="true"/>
         <w:keepLines/>
         <w:spacing w:before="238" w:after="40"/>
-        <w:ind w:left="0" w:hanging="0"/>
+        <w:ind w:hanging="0" w:left="0"/>
         <w:jc w:val="left"/>
         <w:rPr/>
       </w:pPr>
@@ -99,11 +99,11 @@
     </w:p>
     <w:p>
       <w:pPr>
-        <w:pStyle w:val="2"/>
+        <w:pStyle w:val="Heading2"/>
         <w:keepNext w:val="true"/>
         <w:keepLines/>
         <w:spacing w:before="238" w:after="0"/>
-        <w:ind w:left="0" w:hanging="0"/>
+        <w:ind w:hanging="0" w:left="0"/>
         <w:jc w:val="left"/>
         <w:rPr/>
       </w:pPr>
@@ -120,7 +120,7 @@
     </w:p>
     <w:p>
       <w:pPr>
-        <w:pStyle w:val="3"/>
+        <w:pStyle w:val="Heading3"/>
         <w:rPr/>
       </w:pPr>
       <w:bookmarkStart w:id="2" w:name="heading-3"/>
@@ -146,7 +146,7 @@
     </w:p>
     <w:p>
       <w:pPr>
-        <w:pStyle w:val="4"/>
+        <w:pStyle w:val="Heading4"/>
         <w:rPr/>
       </w:pPr>
       <w:bookmarkStart w:id="3" w:name="heading-4"/>
@@ -162,7 +162,7 @@
     </w:p>
     <w:p>
       <w:pPr>
-        <w:pStyle w:val="5"/>
+        <w:pStyle w:val="Heading5"/>
         <w:rPr/>
       </w:pPr>
       <w:bookmarkStart w:id="4" w:name="heading-5"/>
@@ -178,7 +178,7 @@
     </w:p>
     <w:p>
       <w:pPr>
-        <w:pStyle w:val="6"/>
+        <w:pStyle w:val="Heading6"/>
         <w:rPr/>
       </w:pPr>
       <w:bookmarkStart w:id="5" w:name="heading-6"/>
@@ -194,7 +194,7 @@
     </w:p>
     <w:p>
       <w:pPr>
-        <w:pStyle w:val="7"/>
+        <w:pStyle w:val="Heading7"/>
         <w:rPr/>
       </w:pPr>
       <w:bookmarkStart w:id="6" w:name="heading-7"/>
@@ -210,7 +210,7 @@
     </w:p>
     <w:p>
       <w:pPr>
-        <w:pStyle w:val="8"/>
+        <w:pStyle w:val="Heading8"/>
         <w:rPr/>
       </w:pPr>
       <w:bookmarkStart w:id="7" w:name="heading-8"/>
@@ -226,7 +226,7 @@
     </w:p>
     <w:p>
       <w:pPr>
-        <w:pStyle w:val="9"/>
+        <w:pStyle w:val="Heading9"/>
         <w:rPr/>
       </w:pPr>
       <w:bookmarkStart w:id="8" w:name="heading-9"/>
@@ -256,7 +256,7 @@
     </w:p>
     <w:p>
       <w:pPr>
-        <w:pStyle w:val="Style13"/>
+        <w:pStyle w:val="BodyText"/>
         <w:rPr/>
       </w:pPr>
       <w:r>
@@ -279,7 +279,9 @@
       </w:r>
       <w:hyperlink r:id="rId2">
         <w:r>
-          <w:rPr/>
+          <w:rPr>
+            <w:rStyle w:val="ListLabel1"/>
+          </w:rPr>
           <w:t xml:space="preserve"> Hyperlink </w:t>
         </w:r>
       </w:hyperlink>
@@ -289,7 +291,7 @@
       </w:r>
       <w:r>
         <w:rPr>
-          <w:rStyle w:val="Style6"/>
+          <w:rStyle w:val="FootnoteReference"/>
         </w:rPr>
         <w:footnoteReference w:id="2"/>
       </w:r>
@@ -591,13 +593,16 @@
       </w:r>
     </w:p>
     <w:sectPr>
-      <w:footerReference w:type="default" r:id="rId3"/>
+      <w:footerReference w:type="even" r:id="rId3"/>
+      <w:footerReference w:type="default" r:id="rId4"/>
+      <w:footerReference w:type="first" r:id="rId5"/>
       <w:footnotePr>
         <w:numFmt w:val="decimal"/>
       </w:footnotePr>
       <w:type w:val="nextPage"/>
       <w:pgSz w:w="11906" w:h="16838"/>
       <w:pgMar w:left="1247" w:right="1247" w:gutter="0" w:header="0" w:top="850" w:footer="850" w:bottom="1409"/>
+      <w:lnNumType w:countBy="1" w:restart="continuous" w:distance="283"/>
       <w:pgNumType w:fmt="decimal"/>
       <w:formProt w:val="false"/>
       <w:textDirection w:val="lrTb"/>
@@ -611,7 +616,53 @@
 <w:ftr xmlns:o="urn:schemas-microsoft-com:office:office" xmlns:r="http://schemas.openxmlformats.org/officeDocument/2006/relationships" xmlns:v="urn:schemas-microsoft-com:vml" xmlns:w="http://schemas.openxmlformats.org/wordprocessingml/2006/main" xmlns:w10="urn:schemas-microsoft-com:office:word" xmlns:wp="http://schemas.openxmlformats.org/drawingml/2006/wordprocessingDrawing" xmlns:wps="http://schemas.microsoft.com/office/word/2010/wordprocessingShape" xmlns:wpg="http://schemas.microsoft.com/office/word/2010/wordprocessingGroup" xmlns:mc="http://schemas.openxmlformats.org/markup-compatibility/2006" xmlns:wp14="http://schemas.microsoft.com/office/word/2010/wordprocessingDrawing" xmlns:w14="http://schemas.microsoft.com/office/word/2010/wordml" xmlns:w15="http://schemas.microsoft.com/office/word/2012/wordml" mc:Ignorable="w14 wp14 w15">
   <w:p>
     <w:pPr>
-      <w:pStyle w:val="Style26"/>
+      <w:pStyle w:val="Footer"/>
+      <w:rPr/>
+    </w:pPr>
+    <w:r>
+      <w:rPr/>
+    </w:r>
+  </w:p>
+</w:ftr>
+</file>
+
+<file path=word/footer2.xml><?xml version="1.0" encoding="utf-8"?>
+<w:ftr xmlns:o="urn:schemas-microsoft-com:office:office" xmlns:r="http://schemas.openxmlformats.org/officeDocument/2006/relationships" xmlns:v="urn:schemas-microsoft-com:vml" xmlns:w="http://schemas.openxmlformats.org/wordprocessingml/2006/main" xmlns:w10="urn:schemas-microsoft-com:office:word" xmlns:wp="http://schemas.openxmlformats.org/drawingml/2006/wordprocessingDrawing" xmlns:wps="http://schemas.microsoft.com/office/word/2010/wordprocessingShape" xmlns:wpg="http://schemas.microsoft.com/office/word/2010/wordprocessingGroup" xmlns:mc="http://schemas.openxmlformats.org/markup-compatibility/2006" xmlns:wp14="http://schemas.microsoft.com/office/word/2010/wordprocessingDrawing" xmlns:w14="http://schemas.microsoft.com/office/word/2010/wordml" xmlns:w15="http://schemas.microsoft.com/office/word/2012/wordml" mc:Ignorable="w14 wp14 w15">
+  <w:p>
+    <w:pPr>
+      <w:pStyle w:val="Footer"/>
+      <w:jc w:val="center"/>
+      <w:rPr/>
+    </w:pPr>
+    <w:r>
+      <w:rPr/>
+      <w:fldChar w:fldCharType="begin"/>
+    </w:r>
+    <w:r>
+      <w:rPr/>
+      <w:instrText xml:space="preserve"> PAGE </w:instrText>
+    </w:r>
+    <w:r>
+      <w:rPr/>
+      <w:fldChar w:fldCharType="separate"/>
+    </w:r>
+    <w:r>
+      <w:rPr/>
+      <w:t>1</w:t>
+    </w:r>
+    <w:r>
+      <w:rPr/>
+      <w:fldChar w:fldCharType="end"/>
+    </w:r>
+  </w:p>
+</w:ftr>
+</file>
+
+<file path=word/footer3.xml><?xml version="1.0" encoding="utf-8"?>
+<w:ftr xmlns:o="urn:schemas-microsoft-com:office:office" xmlns:r="http://schemas.openxmlformats.org/officeDocument/2006/relationships" xmlns:v="urn:schemas-microsoft-com:vml" xmlns:w="http://schemas.openxmlformats.org/wordprocessingml/2006/main" xmlns:w10="urn:schemas-microsoft-com:office:word" xmlns:wp="http://schemas.openxmlformats.org/drawingml/2006/wordprocessingDrawing" xmlns:wps="http://schemas.microsoft.com/office/word/2010/wordprocessingShape" xmlns:wpg="http://schemas.microsoft.com/office/word/2010/wordprocessingGroup" xmlns:mc="http://schemas.openxmlformats.org/markup-compatibility/2006" xmlns:wp14="http://schemas.microsoft.com/office/word/2010/wordprocessingDrawing" xmlns:w14="http://schemas.microsoft.com/office/word/2010/wordml" xmlns:w15="http://schemas.microsoft.com/office/word/2012/wordml" mc:Ignorable="w14 wp14 w15">
+  <w:p>
+    <w:pPr>
+      <w:pStyle w:val="Footer"/>
       <w:jc w:val="center"/>
       <w:rPr/>
     </w:pPr>
@@ -668,7 +719,7 @@
   <w:footnote w:id="2">
     <w:p>
       <w:pPr>
-        <w:pStyle w:val="Style19"/>
+        <w:pStyle w:val="FootnoteText"/>
         <w:rPr/>
       </w:pPr>
       <w:r>
@@ -729,10 +780,10 @@
       <w:lang w:val="en-US" w:eastAsia="en-US" w:bidi="ar-SA"/>
     </w:rPr>
   </w:style>
-  <w:style w:type="paragraph" w:styleId="1">
+  <w:style w:type="paragraph" w:styleId="Heading1">
     <w:name w:val="Heading 1"/>
     <w:basedOn w:val="Normal"/>
-    <w:next w:val="Style13"/>
+    <w:next w:val="BodyText"/>
     <w:uiPriority w:val="9"/>
     <w:qFormat/>
     <w:pPr>
@@ -752,10 +803,10 @@
       <w:szCs w:val="32"/>
     </w:rPr>
   </w:style>
-  <w:style w:type="paragraph" w:styleId="2">
+  <w:style w:type="paragraph" w:styleId="Heading2">
     <w:name w:val="Heading 2"/>
     <w:basedOn w:val="Normal"/>
-    <w:next w:val="Style13"/>
+    <w:next w:val="BodyText"/>
     <w:uiPriority w:val="9"/>
     <w:unhideWhenUsed/>
     <w:qFormat/>
@@ -776,10 +827,10 @@
       <w:szCs w:val="28"/>
     </w:rPr>
   </w:style>
-  <w:style w:type="paragraph" w:styleId="3">
+  <w:style w:type="paragraph" w:styleId="Heading3">
     <w:name w:val="Heading 3"/>
     <w:basedOn w:val="Normal"/>
-    <w:next w:val="Style13"/>
+    <w:next w:val="BodyText"/>
     <w:uiPriority w:val="9"/>
     <w:unhideWhenUsed/>
     <w:qFormat/>
@@ -800,10 +851,10 @@
       <w:szCs w:val="24"/>
     </w:rPr>
   </w:style>
-  <w:style w:type="paragraph" w:styleId="4">
+  <w:style w:type="paragraph" w:styleId="Heading4">
     <w:name w:val="Heading 4"/>
     <w:basedOn w:val="Normal"/>
-    <w:next w:val="Style13"/>
+    <w:next w:val="BodyText"/>
     <w:uiPriority w:val="9"/>
     <w:unhideWhenUsed/>
     <w:qFormat/>
@@ -817,15 +868,15 @@
       <w:rFonts w:ascii="Calibri" w:hAnsi="Calibri" w:eastAsia="" w:cs="" w:asciiTheme="majorHAnsi" w:cstheme="majorBidi" w:eastAsiaTheme="majorEastAsia" w:hAnsiTheme="majorHAnsi"/>
       <w:bCs/>
       <w:i/>
-      <w:color w:val="4F81BD" w:themeColor="accent1"/>
+      <w:color w:themeColor="accent1" w:val="4F81BD"/>
       <w:sz w:val="24"/>
       <w:szCs w:val="24"/>
     </w:rPr>
   </w:style>
-  <w:style w:type="paragraph" w:styleId="5">
+  <w:style w:type="paragraph" w:styleId="Heading5">
     <w:name w:val="Heading 5"/>
     <w:basedOn w:val="Normal"/>
-    <w:next w:val="Style13"/>
+    <w:next w:val="BodyText"/>
     <w:uiPriority w:val="9"/>
     <w:unhideWhenUsed/>
     <w:qFormat/>
@@ -838,15 +889,15 @@
     <w:rPr>
       <w:rFonts w:ascii="Calibri" w:hAnsi="Calibri" w:eastAsia="" w:cs="" w:asciiTheme="majorHAnsi" w:cstheme="majorBidi" w:eastAsiaTheme="majorEastAsia" w:hAnsiTheme="majorHAnsi"/>
       <w:iCs/>
-      <w:color w:val="4F81BD" w:themeColor="accent1"/>
+      <w:color w:themeColor="accent1" w:val="4F81BD"/>
       <w:sz w:val="24"/>
       <w:szCs w:val="24"/>
     </w:rPr>
   </w:style>
-  <w:style w:type="paragraph" w:styleId="6">
+  <w:style w:type="paragraph" w:styleId="Heading6">
     <w:name w:val="Heading 6"/>
     <w:basedOn w:val="Normal"/>
-    <w:next w:val="Style13"/>
+    <w:next w:val="BodyText"/>
     <w:uiPriority w:val="9"/>
     <w:unhideWhenUsed/>
     <w:qFormat/>
@@ -858,15 +909,15 @@
     </w:pPr>
     <w:rPr>
       <w:rFonts w:ascii="Calibri" w:hAnsi="Calibri" w:eastAsia="" w:cs="" w:asciiTheme="majorHAnsi" w:cstheme="majorBidi" w:eastAsiaTheme="majorEastAsia" w:hAnsiTheme="majorHAnsi"/>
-      <w:color w:val="4F81BD" w:themeColor="accent1"/>
+      <w:color w:themeColor="accent1" w:val="4F81BD"/>
       <w:sz w:val="24"/>
       <w:szCs w:val="24"/>
     </w:rPr>
   </w:style>
-  <w:style w:type="paragraph" w:styleId="7">
+  <w:style w:type="paragraph" w:styleId="Heading7">
     <w:name w:val="Heading 7"/>
     <w:basedOn w:val="Normal"/>
-    <w:next w:val="Style13"/>
+    <w:next w:val="BodyText"/>
     <w:uiPriority w:val="9"/>
     <w:unhideWhenUsed/>
     <w:qFormat/>
@@ -878,15 +929,15 @@
     </w:pPr>
     <w:rPr>
       <w:rFonts w:ascii="Calibri" w:hAnsi="Calibri" w:eastAsia="" w:cs="" w:asciiTheme="majorHAnsi" w:cstheme="majorBidi" w:eastAsiaTheme="majorEastAsia" w:hAnsiTheme="majorHAnsi"/>
-      <w:color w:val="4F81BD" w:themeColor="accent1"/>
+      <w:color w:themeColor="accent1" w:val="4F81BD"/>
       <w:sz w:val="24"/>
       <w:szCs w:val="24"/>
     </w:rPr>
   </w:style>
-  <w:style w:type="paragraph" w:styleId="8">
+  <w:style w:type="paragraph" w:styleId="Heading8">
     <w:name w:val="Heading 8"/>
     <w:basedOn w:val="Normal"/>
-    <w:next w:val="Style13"/>
+    <w:next w:val="BodyText"/>
     <w:uiPriority w:val="9"/>
     <w:unhideWhenUsed/>
     <w:qFormat/>
@@ -898,15 +949,15 @@
     </w:pPr>
     <w:rPr>
       <w:rFonts w:ascii="Calibri" w:hAnsi="Calibri" w:eastAsia="" w:cs="" w:asciiTheme="majorHAnsi" w:cstheme="majorBidi" w:eastAsiaTheme="majorEastAsia" w:hAnsiTheme="majorHAnsi"/>
-      <w:color w:val="4F81BD" w:themeColor="accent1"/>
+      <w:color w:themeColor="accent1" w:val="4F81BD"/>
       <w:sz w:val="24"/>
       <w:szCs w:val="24"/>
     </w:rPr>
   </w:style>
-  <w:style w:type="paragraph" w:styleId="9">
+  <w:style w:type="paragraph" w:styleId="Heading9">
     <w:name w:val="Heading 9"/>
     <w:basedOn w:val="Normal"/>
-    <w:next w:val="Style13"/>
+    <w:next w:val="BodyText"/>
     <w:uiPriority w:val="9"/>
     <w:unhideWhenUsed/>
     <w:qFormat/>
@@ -918,7 +969,7 @@
     </w:pPr>
     <w:rPr>
       <w:rFonts w:ascii="Calibri" w:hAnsi="Calibri" w:eastAsia="" w:cs="" w:asciiTheme="majorHAnsi" w:cstheme="majorBidi" w:eastAsiaTheme="majorEastAsia" w:hAnsiTheme="majorHAnsi"/>
-      <w:color w:val="4F81BD" w:themeColor="accent1"/>
+      <w:color w:themeColor="accent1" w:val="4F81BD"/>
       <w:sz w:val="24"/>
       <w:szCs w:val="24"/>
     </w:rPr>
@@ -959,31 +1010,31 @@
       <w:vertAlign w:val="superscript"/>
     </w:rPr>
   </w:style>
+  <w:style w:type="character" w:styleId="FootnoteReference">
+    <w:name w:val="Footnote Reference"/>
+    <w:rPr>
+      <w:vertAlign w:val="superscript"/>
+    </w:rPr>
+  </w:style>
+  <w:style w:type="character" w:styleId="Hyperlink">
+    <w:name w:val="Hyperlink"/>
+    <w:basedOn w:val="BodyTextChar"/>
+    <w:rPr>
+      <w:color w:themeColor="accent1" w:val="4F81BD"/>
+    </w:rPr>
+  </w:style>
+  <w:style w:type="character" w:styleId="EndnoteReference">
+    <w:name w:val="Endnote Reference"/>
+    <w:rPr>
+      <w:vertAlign w:val="superscript"/>
+    </w:rPr>
+  </w:style>
   <w:style w:type="character" w:styleId="Style6">
-    <w:name w:val="Привязка сноски"/>
-    <w:rPr>
-      <w:vertAlign w:val="superscript"/>
-    </w:rPr>
+    <w:name w:val="Символ концевой сноски"/>
+    <w:qFormat/>
+    <w:rPr/>
   </w:style>
   <w:style w:type="character" w:styleId="Style7">
-    <w:name w:val="Интернет-ссылка"/>
-    <w:basedOn w:val="BodyTextChar"/>
-    <w:rPr>
-      <w:color w:val="4F81BD" w:themeColor="accent1"/>
-    </w:rPr>
-  </w:style>
-  <w:style w:type="character" w:styleId="Style8">
-    <w:name w:val="Привязка концевой сноски"/>
-    <w:rPr>
-      <w:vertAlign w:val="superscript"/>
-    </w:rPr>
-  </w:style>
-  <w:style w:type="character" w:styleId="Style9">
-    <w:name w:val="Символ концевой сноски"/>
-    <w:qFormat/>
-    <w:rPr/>
-  </w:style>
-  <w:style w:type="character" w:styleId="Style10">
     <w:name w:val="Выделение жирным"/>
     <w:qFormat/>
     <w:rPr>
@@ -992,15 +1043,19 @@
       <w:bCs/>
     </w:rPr>
   </w:style>
-  <w:style w:type="character" w:styleId="Style11">
+  <w:style w:type="character" w:styleId="Style8">
     <w:name w:val="Символ нумерации"/>
     <w:qFormat/>
     <w:rPr/>
   </w:style>
-  <w:style w:type="paragraph" w:styleId="Style12">
+  <w:style w:type="character" w:styleId="LineNumber">
+    <w:name w:val="Line Number"/>
+    <w:rPr/>
+  </w:style>
+  <w:style w:type="paragraph" w:styleId="Style9">
     <w:name w:val="Заголовок"/>
     <w:basedOn w:val="Normal"/>
-    <w:next w:val="Style13"/>
+    <w:next w:val="BodyText"/>
     <w:qFormat/>
     <w:pPr>
       <w:keepNext w:val="true"/>
@@ -1012,29 +1067,29 @@
       <w:szCs w:val="28"/>
     </w:rPr>
   </w:style>
-  <w:style w:type="paragraph" w:styleId="Style13">
+  <w:style w:type="paragraph" w:styleId="BodyText">
     <w:name w:val="Body Text"/>
     <w:basedOn w:val="Normal"/>
     <w:link w:val="BodyTextChar"/>
     <w:qFormat/>
     <w:pPr>
-      <w:spacing w:before="0" w:after="0"/>
-      <w:ind w:left="0" w:right="0" w:firstLine="283"/>
-      <w:jc w:val="left"/>
+      <w:spacing w:lineRule="auto" w:line="360" w:before="0" w:after="0"/>
+      <w:ind w:firstLine="283" w:left="0" w:right="0"/>
+      <w:jc w:val="both"/>
     </w:pPr>
     <w:rPr>
       <w:sz w:val="24"/>
     </w:rPr>
   </w:style>
-  <w:style w:type="paragraph" w:styleId="Style14">
+  <w:style w:type="paragraph" w:styleId="List">
     <w:name w:val="List"/>
-    <w:basedOn w:val="Style13"/>
+    <w:basedOn w:val="BodyText"/>
     <w:pPr/>
     <w:rPr>
       <w:rFonts w:cs="Lohit Devanagari"/>
     </w:rPr>
   </w:style>
-  <w:style w:type="paragraph" w:styleId="Style15">
+  <w:style w:type="paragraph" w:styleId="Caption">
     <w:name w:val="Caption"/>
     <w:basedOn w:val="Normal"/>
     <w:link w:val="BodyTextChar"/>
@@ -1046,7 +1101,7 @@
       <w:i/>
     </w:rPr>
   </w:style>
-  <w:style w:type="paragraph" w:styleId="Style16">
+  <w:style w:type="paragraph" w:styleId="Style10">
     <w:name w:val="Указатель"/>
     <w:basedOn w:val="Normal"/>
     <w:qFormat/>
@@ -1059,35 +1114,35 @@
   </w:style>
   <w:style w:type="paragraph" w:styleId="FirstParagraph" w:customStyle="1">
     <w:name w:val="First Paragraph"/>
-    <w:basedOn w:val="Style13"/>
-    <w:next w:val="Style13"/>
-    <w:qFormat/>
-    <w:pPr>
-      <w:ind w:left="0" w:right="0" w:hanging="0"/>
+    <w:basedOn w:val="BodyText"/>
+    <w:next w:val="BodyText"/>
+    <w:qFormat/>
+    <w:pPr>
+      <w:ind w:hanging="0" w:left="0" w:right="0"/>
     </w:pPr>
     <w:rPr/>
   </w:style>
   <w:style w:type="paragraph" w:styleId="Compact" w:customStyle="1">
     <w:name w:val="Compact"/>
-    <w:basedOn w:val="Style13"/>
-    <w:qFormat/>
-    <w:pPr>
-      <w:spacing w:before="0" w:after="0"/>
+    <w:basedOn w:val="BodyText"/>
+    <w:qFormat/>
+    <w:pPr>
+      <w:spacing w:lineRule="auto" w:line="240" w:before="0" w:after="0"/>
       <w:jc w:val="center"/>
     </w:pPr>
     <w:rPr>
-      <w:sz w:val="16"/>
-    </w:rPr>
-  </w:style>
-  <w:style w:type="paragraph" w:styleId="Style17">
+      <w:sz w:val="24"/>
+    </w:rPr>
+  </w:style>
+  <w:style w:type="paragraph" w:styleId="Title">
     <w:name w:val="Title"/>
     <w:basedOn w:val="Normal"/>
-    <w:next w:val="Style13"/>
+    <w:next w:val="BodyText"/>
     <w:qFormat/>
     <w:pPr>
       <w:keepNext w:val="true"/>
       <w:keepLines/>
-      <w:spacing w:before="442" w:after="0"/>
+      <w:spacing w:before="278" w:after="278"/>
       <w:jc w:val="left"/>
     </w:pPr>
     <w:rPr>
@@ -1095,16 +1150,17 @@
       <w:b w:val="false"/>
       <w:bCs/>
       <w:i w:val="false"/>
-      <w:caps/>
-      <w:color w:val="000000" w:themeShade="b5"/>
-      <w:sz w:val="28"/>
+      <w:caps w:val="false"/>
+      <w:smallCaps w:val="false"/>
+      <w:color w:val="000000"/>
+      <w:sz w:val="48"/>
       <w:szCs w:val="36"/>
     </w:rPr>
   </w:style>
-  <w:style w:type="paragraph" w:styleId="Style18">
+  <w:style w:type="paragraph" w:styleId="Subtitle">
     <w:name w:val="Subtitle"/>
-    <w:basedOn w:val="Style17"/>
-    <w:next w:val="Style13"/>
+    <w:basedOn w:val="Title"/>
+    <w:next w:val="BodyText"/>
     <w:qFormat/>
     <w:pPr>
       <w:keepNext w:val="true"/>
@@ -1119,7 +1175,7 @@
   </w:style>
   <w:style w:type="paragraph" w:styleId="Author" w:customStyle="1">
     <w:name w:val="Author"/>
-    <w:next w:val="Style13"/>
+    <w:next w:val="BodyText"/>
     <w:qFormat/>
     <w:pPr>
       <w:keepNext w:val="true"/>
@@ -1143,7 +1199,7 @@
   </w:style>
   <w:style w:type="paragraph" w:styleId="Date">
     <w:name w:val="Date"/>
-    <w:next w:val="Style13"/>
+    <w:next w:val="BodyText"/>
     <w:qFormat/>
     <w:pPr>
       <w:keepNext w:val="true"/>
@@ -1184,7 +1240,7 @@
   <w:style w:type="paragraph" w:styleId="Abstract" w:customStyle="1">
     <w:name w:val="Abstract"/>
     <w:basedOn w:val="Normal"/>
-    <w:next w:val="Style13"/>
+    <w:next w:val="BodyText"/>
     <w:qFormat/>
     <w:pPr>
       <w:keepNext w:val="true"/>
@@ -1192,7 +1248,7 @@
       <w:spacing w:before="181" w:after="0"/>
     </w:pPr>
     <w:rPr>
-      <w:sz w:val="20"/>
+      <w:sz w:val="24"/>
       <w:szCs w:val="20"/>
     </w:rPr>
   </w:style>
@@ -1204,7 +1260,7 @@
       <w:tabs>
         <w:tab w:val="clear" w:pos="720"/>
       </w:tabs>
-      <w:ind w:left="283" w:right="0" w:hanging="283"/>
+      <w:ind w:hanging="283" w:left="283" w:right="0"/>
     </w:pPr>
     <w:rPr>
       <w:sz w:val="24"/>
@@ -1212,18 +1268,18 @@
   </w:style>
   <w:style w:type="paragraph" w:styleId="BlockText">
     <w:name w:val="Block Text"/>
-    <w:basedOn w:val="Style13"/>
-    <w:next w:val="Style13"/>
+    <w:basedOn w:val="BodyText"/>
+    <w:next w:val="BodyText"/>
     <w:uiPriority w:val="9"/>
     <w:unhideWhenUsed/>
     <w:qFormat/>
     <w:pPr>
       <w:spacing w:before="100" w:after="100"/>
-      <w:ind w:left="480" w:right="480" w:hanging="0"/>
-    </w:pPr>
-    <w:rPr/>
-  </w:style>
-  <w:style w:type="paragraph" w:styleId="Style19">
+      <w:ind w:hanging="0" w:left="480" w:right="480"/>
+    </w:pPr>
+    <w:rPr/>
+  </w:style>
+  <w:style w:type="paragraph" w:styleId="FootnoteText">
     <w:name w:val="Footnote Text"/>
     <w:basedOn w:val="Normal"/>
     <w:uiPriority w:val="9"/>
@@ -1242,7 +1298,7 @@
       <w:suppressAutoHyphens w:val="true"/>
       <w:bidi w:val="0"/>
       <w:spacing w:before="100" w:after="100"/>
-      <w:ind w:left="480" w:right="480" w:hanging="0"/>
+      <w:ind w:hanging="0" w:left="480" w:right="480"/>
       <w:jc w:val="left"/>
     </w:pPr>
     <w:rPr>
@@ -1277,7 +1333,7 @@
   </w:style>
   <w:style w:type="paragraph" w:styleId="TableCaption" w:customStyle="1">
     <w:name w:val="Table Caption"/>
-    <w:basedOn w:val="Style15"/>
+    <w:basedOn w:val="Caption"/>
     <w:qFormat/>
     <w:pPr>
       <w:keepNext w:val="true"/>
@@ -1286,12 +1342,12 @@
     </w:pPr>
     <w:rPr>
       <w:i w:val="false"/>
-      <w:sz w:val="20"/>
+      <w:sz w:val="24"/>
     </w:rPr>
   </w:style>
   <w:style w:type="paragraph" w:styleId="ImageCaption" w:customStyle="1">
     <w:name w:val="Image Caption"/>
-    <w:basedOn w:val="Style15"/>
+    <w:basedOn w:val="Caption"/>
     <w:qFormat/>
     <w:pPr>
       <w:spacing w:before="119" w:after="181"/>
@@ -1302,7 +1358,7 @@
       <w:sz w:val="20"/>
     </w:rPr>
   </w:style>
-  <w:style w:type="paragraph" w:styleId="Style20" w:customStyle="1">
+  <w:style w:type="paragraph" w:styleId="Style11" w:customStyle="1">
     <w:name w:val="Фигура"/>
     <w:basedOn w:val="Normal"/>
     <w:qFormat/>
@@ -1311,23 +1367,23 @@
   </w:style>
   <w:style w:type="paragraph" w:styleId="CaptionedFigure" w:customStyle="1">
     <w:name w:val="Captioned Figure"/>
-    <w:basedOn w:val="Style20"/>
-    <w:qFormat/>
-    <w:pPr>
-      <w:keepNext w:val="true"/>
-    </w:pPr>
-    <w:rPr/>
-  </w:style>
-  <w:style w:type="paragraph" w:styleId="Style21">
+    <w:basedOn w:val="Style11"/>
+    <w:qFormat/>
+    <w:pPr>
+      <w:keepNext w:val="true"/>
+    </w:pPr>
+    <w:rPr/>
+  </w:style>
+  <w:style w:type="paragraph" w:styleId="IndexHeading">
     <w:name w:val="Index Heading"/>
-    <w:basedOn w:val="Style12"/>
+    <w:basedOn w:val="Style9"/>
     <w:pPr/>
     <w:rPr/>
   </w:style>
-  <w:style w:type="paragraph" w:styleId="Style22">
+  <w:style w:type="paragraph" w:styleId="TOCHeading">
     <w:name w:val="TOC Heading"/>
     <w:basedOn w:val="Normal"/>
-    <w:next w:val="Style13"/>
+    <w:next w:val="BodyText"/>
     <w:uiPriority w:val="39"/>
     <w:unhideWhenUsed/>
     <w:qFormat/>
@@ -1340,7 +1396,7 @@
       <w:b w:val="false"/>
       <w:bCs w:val="false"/>
       <w:i w:val="false"/>
-      <w:color w:val="000000" w:themeShade="bf"/>
+      <w:color w:val="000000"/>
       <w:sz w:val="18"/>
     </w:rPr>
   </w:style>
@@ -1364,29 +1420,29 @@
       <w:jc w:val="left"/>
     </w:pPr>
     <w:rPr>
-      <w:sz w:val="20"/>
-    </w:rPr>
-  </w:style>
-  <w:style w:type="paragraph" w:styleId="Style23">
+      <w:sz w:val="24"/>
+    </w:rPr>
+  </w:style>
+  <w:style w:type="paragraph" w:styleId="Style12">
     <w:name w:val="Заголовок списка"/>
     <w:basedOn w:val="Normal"/>
-    <w:next w:val="Style24"/>
+    <w:next w:val="Style13"/>
     <w:qFormat/>
     <w:pPr>
       <w:ind w:hanging="0"/>
     </w:pPr>
     <w:rPr/>
   </w:style>
-  <w:style w:type="paragraph" w:styleId="Style24">
+  <w:style w:type="paragraph" w:styleId="Style13">
     <w:name w:val="Содержимое списка"/>
     <w:basedOn w:val="Normal"/>
     <w:qFormat/>
     <w:pPr>
-      <w:ind w:left="567" w:hanging="0"/>
-    </w:pPr>
-    <w:rPr/>
-  </w:style>
-  <w:style w:type="paragraph" w:styleId="Referencestitle">
+      <w:ind w:hanging="0" w:left="567"/>
+    </w:pPr>
+    <w:rPr/>
+  </w:style>
+  <w:style w:type="paragraph" w:styleId="References-title">
     <w:name w:val="References-title"/>
     <w:basedOn w:val="Normal"/>
     <w:qFormat/>
@@ -1401,7 +1457,7 @@
       <w:sz w:val="24"/>
     </w:rPr>
   </w:style>
-  <w:style w:type="paragraph" w:styleId="Style25">
+  <w:style w:type="paragraph" w:styleId="Style14">
     <w:name w:val="Колонтитул"/>
     <w:basedOn w:val="Normal"/>
     <w:qFormat/>
@@ -1415,11 +1471,31 @@
     </w:pPr>
     <w:rPr/>
   </w:style>
-  <w:style w:type="paragraph" w:styleId="Style26">
+  <w:style w:type="paragraph" w:styleId="HeaderandFooter">
+    <w:name w:val="Header and Footer"/>
+    <w:basedOn w:val="Normal"/>
+    <w:qFormat/>
+    <w:pPr/>
+    <w:rPr/>
+  </w:style>
+  <w:style w:type="paragraph" w:styleId="Footer">
     <w:name w:val="Footer"/>
-    <w:basedOn w:val="Style25"/>
+    <w:basedOn w:val="Style14"/>
     <w:pPr>
       <w:suppressLineNumbers/>
+    </w:pPr>
+    <w:rPr/>
+  </w:style>
+  <w:style w:type="paragraph" w:styleId="Header">
+    <w:name w:val="Header"/>
+    <w:basedOn w:val="HeaderandFooter"/>
+    <w:pPr>
+      <w:suppressLineNumbers/>
+      <w:tabs>
+        <w:tab w:val="clear" w:pos="720"/>
+        <w:tab w:val="center" w:pos="4706" w:leader="none"/>
+        <w:tab w:val="right" w:pos="9412" w:leader="none"/>
+      </w:tabs>
     </w:pPr>
     <w:rPr/>
   </w:style>
@@ -1455,41 +1531,41 @@
 </file>
 
 <file path=word/theme/theme1.xml><?xml version="1.0" encoding="utf-8"?>
-<a:theme xmlns:a="http://schemas.openxmlformats.org/drawingml/2006/main" name="Office Theme">
+<a:theme xmlns:a="http://schemas.openxmlformats.org/drawingml/2006/main" xmlns:r="http://schemas.openxmlformats.org/officeDocument/2006/relationships" name="Office Theme">
   <a:themeElements>
     <a:clrScheme name="Office">
       <a:dk1>
-        <a:sysClr val="windowText" lastClr="000000"/>
+        <a:srgbClr val="000000"/>
       </a:dk1>
       <a:lt1>
-        <a:sysClr val="window" lastClr="FFFFFF"/>
+        <a:srgbClr val="ffffff"/>
       </a:lt1>
       <a:dk2>
-        <a:srgbClr val="1F497D"/>
+        <a:srgbClr val="1f497d"/>
       </a:dk2>
       <a:lt2>
-        <a:srgbClr val="EEECE1"/>
+        <a:srgbClr val="eeece1"/>
       </a:lt2>
       <a:accent1>
-        <a:srgbClr val="4F81BD"/>
+        <a:srgbClr val="4f81bd"/>
       </a:accent1>
       <a:accent2>
-        <a:srgbClr val="C0504D"/>
+        <a:srgbClr val="c0504d"/>
       </a:accent2>
       <a:accent3>
-        <a:srgbClr val="9BBB59"/>
+        <a:srgbClr val="9bbb59"/>
       </a:accent3>
       <a:accent4>
-        <a:srgbClr val="8064A2"/>
+        <a:srgbClr val="8064a2"/>
       </a:accent4>
       <a:accent5>
-        <a:srgbClr val="4BACC6"/>
+        <a:srgbClr val="4bacc6"/>
       </a:accent5>
       <a:accent6>
-        <a:srgbClr val="F79646"/>
+        <a:srgbClr val="f79646"/>
       </a:accent6>
       <a:hlink>
-        <a:srgbClr val="0000FF"/>
+        <a:srgbClr val="0000ff"/>
       </a:hlink>
       <a:folHlink>
         <a:srgbClr val="800080"/>
@@ -1497,277 +1573,131 @@
     </a:clrScheme>
     <a:fontScheme name="Office">
       <a:majorFont>
-        <a:latin typeface="Calibri"/>
+        <a:latin typeface="Calibri" pitchFamily="0" charset="1"/>
         <a:ea typeface=""/>
         <a:cs typeface=""/>
-        <a:font script="Jpan" typeface="ＭＳ ゴシック"/>
-        <a:font script="Hang" typeface="맑은 고딕"/>
-        <a:font script="Hans" typeface="宋体"/>
-        <a:font script="Hant" typeface="新細明體"/>
-        <a:font script="Arab" typeface="Times New Roman"/>
-        <a:font script="Hebr" typeface="Times New Roman"/>
-        <a:font script="Thai" typeface="Angsana New"/>
-        <a:font script="Ethi" typeface="Nyala"/>
-        <a:font script="Beng" typeface="Vrinda"/>
-        <a:font script="Gujr" typeface="Shruti"/>
-        <a:font script="Khmr" typeface="MoolBoran"/>
-        <a:font script="Knda" typeface="Tunga"/>
-        <a:font script="Guru" typeface="Raavi"/>
-        <a:font script="Cans" typeface="Euphemia"/>
-        <a:font script="Cher" typeface="Plantagenet Cherokee"/>
-        <a:font script="Yiii" typeface="Microsoft Yi Baiti"/>
-        <a:font script="Tibt" typeface="Microsoft Himalaya"/>
-        <a:font script="Thaa" typeface="MV Boli"/>
-        <a:font script="Deva" typeface="Mangal"/>
-        <a:font script="Telu" typeface="Gautami"/>
-        <a:font script="Taml" typeface="Latha"/>
-        <a:font script="Syrc" typeface="Estrangelo Edessa"/>
-        <a:font script="Orya" typeface="Kalinga"/>
-        <a:font script="Mlym" typeface="Kartika"/>
-        <a:font script="Laoo" typeface="DokChampa"/>
-        <a:font script="Sinh" typeface="Iskoola Pota"/>
-        <a:font script="Mong" typeface="Mongolian Baiti"/>
-        <a:font script="Viet" typeface="Times New Roman"/>
-        <a:font script="Uigh" typeface="Microsoft Uighur"/>
       </a:majorFont>
       <a:minorFont>
-        <a:latin typeface="Cambria"/>
+        <a:latin typeface="Cambria" pitchFamily="0" charset="1"/>
         <a:ea typeface=""/>
         <a:cs typeface=""/>
-        <a:font script="Jpan" typeface="ＭＳ 明朝"/>
-        <a:font script="Hang" typeface="맑은 고딕"/>
-        <a:font script="Hans" typeface="宋体"/>
-        <a:font script="Hant" typeface="新細明體"/>
-        <a:font script="Arab" typeface="Arial"/>
-        <a:font script="Hebr" typeface="Arial"/>
-        <a:font script="Thai" typeface="Cordia New"/>
-        <a:font script="Ethi" typeface="Nyala"/>
-        <a:font script="Beng" typeface="Vrinda"/>
-        <a:font script="Gujr" typeface="Shruti"/>
-        <a:font script="Khmr" typeface="DaunPenh"/>
-        <a:font script="Knda" typeface="Tunga"/>
-        <a:font script="Guru" typeface="Raavi"/>
-        <a:font script="Cans" typeface="Euphemia"/>
-        <a:font script="Cher" typeface="Plantagenet Cherokee"/>
-        <a:font script="Yiii" typeface="Microsoft Yi Baiti"/>
-        <a:font script="Tibt" typeface="Microsoft Himalaya"/>
-        <a:font script="Thaa" typeface="MV Boli"/>
-        <a:font script="Deva" typeface="Mangal"/>
-        <a:font script="Telu" typeface="Gautami"/>
-        <a:font script="Taml" typeface="Latha"/>
-        <a:font script="Syrc" typeface="Estrangelo Edessa"/>
-        <a:font script="Orya" typeface="Kalinga"/>
-        <a:font script="Mlym" typeface="Kartika"/>
-        <a:font script="Laoo" typeface="DokChampa"/>
-        <a:font script="Sinh" typeface="Iskoola Pota"/>
-        <a:font script="Mong" typeface="Mongolian Baiti"/>
-        <a:font script="Viet" typeface="Arial"/>
-        <a:font script="Uigh" typeface="Microsoft Uighur"/>
       </a:minorFont>
     </a:fontScheme>
-    <a:fmtScheme name="Office">
+    <a:fmtScheme>
       <a:fillStyleLst>
         <a:solidFill>
           <a:schemeClr val="phClr"/>
         </a:solidFill>
-        <a:gradFill rotWithShape="1">
+        <a:gradFill>
           <a:gsLst>
             <a:gs pos="0">
               <a:schemeClr val="phClr">
                 <a:tint val="50000"/>
-                <a:satMod val="300000"/>
               </a:schemeClr>
             </a:gs>
             <a:gs pos="35000">
               <a:schemeClr val="phClr">
                 <a:tint val="37000"/>
-                <a:satMod val="300000"/>
               </a:schemeClr>
             </a:gs>
             <a:gs pos="100000">
               <a:schemeClr val="phClr">
                 <a:tint val="15000"/>
-                <a:satMod val="350000"/>
               </a:schemeClr>
             </a:gs>
           </a:gsLst>
           <a:lin ang="16200000" scaled="1"/>
+          <a:tileRect l="0" t="0" r="0" b="0"/>
         </a:gradFill>
-        <a:gradFill rotWithShape="1">
+        <a:gradFill>
           <a:gsLst>
             <a:gs pos="0">
               <a:schemeClr val="phClr">
                 <a:tint val="100000"/>
                 <a:shade val="100000"/>
-                <a:satMod val="130000"/>
               </a:schemeClr>
             </a:gs>
             <a:gs pos="100000">
               <a:schemeClr val="phClr">
                 <a:tint val="50000"/>
                 <a:shade val="100000"/>
-                <a:satMod val="350000"/>
               </a:schemeClr>
             </a:gs>
           </a:gsLst>
           <a:lin ang="16200000" scaled="0"/>
+          <a:tileRect l="0" t="0" r="0" b="0"/>
         </a:gradFill>
       </a:fillStyleLst>
       <a:lnStyleLst>
         <a:ln w="9525" cap="flat" cmpd="sng" algn="ctr">
-          <a:solidFill>
-            <a:schemeClr val="phClr">
-              <a:shade val="95000"/>
-              <a:satMod val="105000"/>
-            </a:schemeClr>
-          </a:solidFill>
           <a:prstDash val="solid"/>
         </a:ln>
         <a:ln w="25400" cap="flat" cmpd="sng" algn="ctr">
-          <a:solidFill>
-            <a:schemeClr val="phClr"/>
-          </a:solidFill>
           <a:prstDash val="solid"/>
         </a:ln>
         <a:ln w="38100" cap="flat" cmpd="sng" algn="ctr">
-          <a:solidFill>
-            <a:schemeClr val="phClr"/>
-          </a:solidFill>
           <a:prstDash val="solid"/>
         </a:ln>
       </a:lnStyleLst>
       <a:effectStyleLst>
         <a:effectStyle>
-          <a:effectLst>
-            <a:outerShdw blurRad="40000" dist="20000" dir="5400000" rotWithShape="0">
-              <a:srgbClr val="000000">
-                <a:alpha val="38000"/>
-              </a:srgbClr>
-            </a:outerShdw>
-          </a:effectLst>
+          <a:effectLst/>
         </a:effectStyle>
         <a:effectStyle>
-          <a:effectLst>
-            <a:outerShdw blurRad="40000" dist="23000" dir="5400000" rotWithShape="0">
-              <a:srgbClr val="000000">
-                <a:alpha val="35000"/>
-              </a:srgbClr>
-            </a:outerShdw>
-          </a:effectLst>
+          <a:effectLst/>
         </a:effectStyle>
         <a:effectStyle>
-          <a:effectLst>
-            <a:outerShdw blurRad="40000" dist="23000" dir="5400000" rotWithShape="0">
-              <a:srgbClr val="000000">
-                <a:alpha val="35000"/>
-              </a:srgbClr>
-            </a:outerShdw>
-          </a:effectLst>
-          <a:scene3d>
-            <a:camera prst="orthographicFront">
-              <a:rot lat="0" lon="0" rev="0"/>
-            </a:camera>
-            <a:lightRig rig="threePt" dir="t">
-              <a:rot lat="0" lon="0" rev="1200000"/>
-            </a:lightRig>
-          </a:scene3d>
-          <a:sp3d>
-            <a:bevelT w="63500" h="25400"/>
-          </a:sp3d>
+          <a:effectLst/>
         </a:effectStyle>
       </a:effectStyleLst>
       <a:bgFillStyleLst>
         <a:solidFill>
           <a:schemeClr val="phClr"/>
         </a:solidFill>
-        <a:gradFill rotWithShape="1">
+        <a:gradFill>
           <a:gsLst>
             <a:gs pos="0">
               <a:schemeClr val="phClr">
                 <a:tint val="40000"/>
-                <a:satMod val="350000"/>
               </a:schemeClr>
             </a:gs>
             <a:gs pos="40000">
               <a:schemeClr val="phClr">
                 <a:tint val="45000"/>
                 <a:shade val="99000"/>
-                <a:satMod val="350000"/>
               </a:schemeClr>
             </a:gs>
             <a:gs pos="100000">
               <a:schemeClr val="phClr">
                 <a:shade val="20000"/>
-                <a:satMod val="255000"/>
               </a:schemeClr>
             </a:gs>
           </a:gsLst>
           <a:path path="circle">
             <a:fillToRect l="50000" t="-80000" r="50000" b="180000"/>
           </a:path>
+          <a:tileRect l="0" t="0" r="0" b="0"/>
         </a:gradFill>
-        <a:gradFill rotWithShape="1">
+        <a:gradFill>
           <a:gsLst>
             <a:gs pos="0">
               <a:schemeClr val="phClr">
                 <a:tint val="80000"/>
-                <a:satMod val="300000"/>
               </a:schemeClr>
             </a:gs>
             <a:gs pos="100000">
               <a:schemeClr val="phClr">
                 <a:shade val="30000"/>
-                <a:satMod val="200000"/>
               </a:schemeClr>
             </a:gs>
           </a:gsLst>
           <a:path path="circle">
             <a:fillToRect l="50000" t="50000" r="50000" b="50000"/>
           </a:path>
+          <a:tileRect l="0" t="0" r="0" b="0"/>
         </a:gradFill>
       </a:bgFillStyleLst>
     </a:fmtScheme>
   </a:themeElements>
-  <a:objectDefaults>
-    <a:spDef>
-      <a:spPr/>
-      <a:bodyPr/>
-      <a:lstStyle/>
-      <a:style>
-        <a:lnRef idx="1">
-          <a:schemeClr val="accent1"/>
-        </a:lnRef>
-        <a:fillRef idx="3">
-          <a:schemeClr val="accent1"/>
-        </a:fillRef>
-        <a:effectRef idx="2">
-          <a:schemeClr val="accent1"/>
-        </a:effectRef>
-        <a:fontRef idx="minor">
-          <a:schemeClr val="lt1"/>
-        </a:fontRef>
-      </a:style>
-    </a:spDef>
-    <a:lnDef>
-      <a:spPr/>
-      <a:bodyPr/>
-      <a:lstStyle/>
-      <a:style>
-        <a:lnRef idx="2">
-          <a:schemeClr val="accent1"/>
-        </a:lnRef>
-        <a:fillRef idx="0">
-          <a:schemeClr val="accent1"/>
-        </a:fillRef>
-        <a:effectRef idx="1">
-          <a:schemeClr val="accent1"/>
-        </a:effectRef>
-        <a:fontRef idx="minor">
-          <a:schemeClr val="tx1"/>
-        </a:fontRef>
-      </a:style>
-    </a:lnDef>
-  </a:objectDefaults>
-  <a:extraClrSchemeLst/>
 </a:theme>
 </file>
</xml_diff>